<commit_message>
Fix marks, update screenshots & docs
</commit_message>
<xml_diff>
--- a/idef1x-methodology/docs/docs.docx
+++ b/idef1x-methodology/docs/docs.docx
@@ -707,9 +707,9 @@
         </w:rPr>
         <w:drawing>
           <wp:inline distT="0" distB="0" distL="0" distR="0">
-            <wp:extent cx="9777730" cy="3541395"/>
-            <wp:effectExtent l="0" t="0" r="0" b="1905"/>
-            <wp:docPr id="1" name="Рисунок 1"/>
+            <wp:extent cx="9777730" cy="3669030"/>
+            <wp:effectExtent l="0" t="0" r="0" b="7620"/>
+            <wp:docPr id="7" name="Рисунок 7"/>
             <wp:cNvGraphicFramePr>
               <a:graphicFrameLocks xmlns:a="http://schemas.openxmlformats.org/drawingml/2006/main" noChangeAspect="1"/>
             </wp:cNvGraphicFramePr>
@@ -735,7 +735,7 @@
                   <pic:spPr>
                     <a:xfrm>
                       <a:off x="0" y="0"/>
-                      <a:ext cx="9777730" cy="3541395"/>
+                      <a:ext cx="9777730" cy="3669030"/>
                     </a:xfrm>
                     <a:prstGeom prst="rect">
                       <a:avLst/>
@@ -913,7 +913,6 @@
           <w:szCs w:val="28"/>
           <w:lang w:eastAsia="ru-RU"/>
         </w:rPr>
-        <w:lastRenderedPageBreak/>
         <w:t>Физический уровень модели БД</w:t>
       </w:r>
       <w:r>
@@ -961,9 +960,9 @@
         </w:rPr>
         <w:drawing>
           <wp:inline distT="0" distB="0" distL="0" distR="0">
-            <wp:extent cx="9777730" cy="3395980"/>
+            <wp:extent cx="9777730" cy="3449955"/>
             <wp:effectExtent l="0" t="0" r="0" b="0"/>
-            <wp:docPr id="3" name="Рисунок 3"/>
+            <wp:docPr id="8" name="Рисунок 8"/>
             <wp:cNvGraphicFramePr>
               <a:graphicFrameLocks xmlns:a="http://schemas.openxmlformats.org/drawingml/2006/main" noChangeAspect="1"/>
             </wp:cNvGraphicFramePr>
@@ -989,7 +988,7 @@
                   <pic:spPr>
                     <a:xfrm>
                       <a:off x="0" y="0"/>
-                      <a:ext cx="9777730" cy="3395980"/>
+                      <a:ext cx="9777730" cy="3449955"/>
                     </a:xfrm>
                     <a:prstGeom prst="rect">
                       <a:avLst/>
@@ -1122,29 +1121,14 @@
     <w:p>
       <w:pPr>
         <w:spacing w:after="0"/>
-        <w:ind w:firstLine="360"/>
-        <w:textAlignment w:val="baseline"/>
-        <w:rPr>
-          <w:rFonts w:ascii="Times New Roman" w:eastAsia="Times New Roman" w:hAnsi="Times New Roman" w:cs="Times New Roman"/>
-          <w:sz w:val="28"/>
-          <w:szCs w:val="28"/>
-          <w:lang w:eastAsia="ru-RU"/>
-        </w:rPr>
-      </w:pPr>
-    </w:p>
-    <w:p>
-      <w:pPr>
-        <w:spacing w:after="0"/>
-        <w:textAlignment w:val="baseline"/>
-        <w:rPr>
-          <w:rFonts w:ascii="Times New Roman" w:eastAsia="Times New Roman" w:hAnsi="Times New Roman" w:cs="Times New Roman"/>
-          <w:sz w:val="28"/>
-          <w:szCs w:val="28"/>
-          <w:lang w:eastAsia="ru-RU"/>
-        </w:rPr>
-      </w:pPr>
-      <w:bookmarkStart w:id="0" w:name="_GoBack"/>
-      <w:bookmarkEnd w:id="0"/>
+        <w:textAlignment w:val="baseline"/>
+        <w:rPr>
+          <w:rFonts w:ascii="Times New Roman" w:eastAsia="Times New Roman" w:hAnsi="Times New Roman" w:cs="Times New Roman"/>
+          <w:sz w:val="28"/>
+          <w:szCs w:val="28"/>
+          <w:lang w:val="en-US" w:eastAsia="ru-RU"/>
+        </w:rPr>
+      </w:pPr>
     </w:p>
     <w:p>
       <w:pPr>
@@ -1170,7 +1154,198 @@
           <w:lang w:eastAsia="ru-RU"/>
         </w:rPr>
         <w:lastRenderedPageBreak/>
-        <w:t xml:space="preserve">Ссылка на </w:t>
+        <w:t>Сгенерированный отчёт.</w:t>
+      </w:r>
+    </w:p>
+    <w:p>
+      <w:pPr>
+        <w:spacing w:after="0"/>
+        <w:textAlignment w:val="baseline"/>
+        <w:rPr>
+          <w:rFonts w:ascii="Times New Roman" w:eastAsia="Times New Roman" w:hAnsi="Times New Roman" w:cs="Times New Roman"/>
+          <w:sz w:val="28"/>
+          <w:szCs w:val="28"/>
+          <w:lang w:val="en-US" w:eastAsia="ru-RU"/>
+        </w:rPr>
+      </w:pPr>
+    </w:p>
+    <w:p>
+      <w:pPr>
+        <w:spacing w:after="0"/>
+        <w:ind w:firstLine="360"/>
+        <w:textAlignment w:val="baseline"/>
+        <w:rPr>
+          <w:rFonts w:ascii="Times New Roman" w:eastAsia="Times New Roman" w:hAnsi="Times New Roman" w:cs="Times New Roman"/>
+          <w:sz w:val="28"/>
+          <w:szCs w:val="28"/>
+          <w:lang w:val="en-US" w:eastAsia="ru-RU"/>
+        </w:rPr>
+      </w:pPr>
+      <w:r>
+        <w:rPr>
+          <w:rFonts w:ascii="Times New Roman" w:eastAsia="Times New Roman" w:hAnsi="Times New Roman" w:cs="Times New Roman"/>
+          <w:noProof/>
+          <w:sz w:val="28"/>
+          <w:szCs w:val="28"/>
+          <w:lang w:eastAsia="ru-RU"/>
+        </w:rPr>
+        <w:drawing>
+          <wp:inline distT="0" distB="0" distL="0" distR="0">
+            <wp:extent cx="9777730" cy="4739005"/>
+            <wp:effectExtent l="0" t="0" r="0" b="4445"/>
+            <wp:docPr id="4" name="Рисунок 4"/>
+            <wp:cNvGraphicFramePr>
+              <a:graphicFrameLocks xmlns:a="http://schemas.openxmlformats.org/drawingml/2006/main" noChangeAspect="1"/>
+            </wp:cNvGraphicFramePr>
+            <a:graphic xmlns:a="http://schemas.openxmlformats.org/drawingml/2006/main">
+              <a:graphicData uri="http://schemas.openxmlformats.org/drawingml/2006/picture">
+                <pic:pic xmlns:pic="http://schemas.openxmlformats.org/drawingml/2006/picture">
+                  <pic:nvPicPr>
+                    <pic:cNvPr id="0" name="4.png"/>
+                    <pic:cNvPicPr/>
+                  </pic:nvPicPr>
+                  <pic:blipFill>
+                    <a:blip r:embed="rId8">
+                      <a:extLst>
+                        <a:ext uri="{28A0092B-C50C-407E-A947-70E740481C1C}">
+                          <a14:useLocalDpi xmlns:a14="http://schemas.microsoft.com/office/drawing/2010/main" val="0"/>
+                        </a:ext>
+                      </a:extLst>
+                    </a:blip>
+                    <a:stretch>
+                      <a:fillRect/>
+                    </a:stretch>
+                  </pic:blipFill>
+                  <pic:spPr>
+                    <a:xfrm>
+                      <a:off x="0" y="0"/>
+                      <a:ext cx="9777730" cy="4739005"/>
+                    </a:xfrm>
+                    <a:prstGeom prst="rect">
+                      <a:avLst/>
+                    </a:prstGeom>
+                  </pic:spPr>
+                </pic:pic>
+              </a:graphicData>
+            </a:graphic>
+          </wp:inline>
+        </w:drawing>
+      </w:r>
+    </w:p>
+    <w:p>
+      <w:pPr>
+        <w:spacing w:after="0"/>
+        <w:ind w:firstLine="360"/>
+        <w:textAlignment w:val="baseline"/>
+        <w:rPr>
+          <w:rFonts w:ascii="Times New Roman" w:eastAsia="Times New Roman" w:hAnsi="Times New Roman" w:cs="Times New Roman"/>
+          <w:sz w:val="28"/>
+          <w:szCs w:val="28"/>
+          <w:lang w:val="en-US" w:eastAsia="ru-RU"/>
+        </w:rPr>
+      </w:pPr>
+    </w:p>
+    <w:p>
+      <w:pPr>
+        <w:spacing w:after="0"/>
+        <w:ind w:firstLine="360"/>
+        <w:textAlignment w:val="baseline"/>
+        <w:rPr>
+          <w:rFonts w:ascii="Times New Roman" w:eastAsia="Times New Roman" w:hAnsi="Times New Roman" w:cs="Times New Roman"/>
+          <w:sz w:val="28"/>
+          <w:szCs w:val="28"/>
+          <w:lang w:val="en-US" w:eastAsia="ru-RU"/>
+        </w:rPr>
+      </w:pPr>
+    </w:p>
+    <w:p>
+      <w:pPr>
+        <w:spacing w:after="0"/>
+        <w:ind w:firstLine="360"/>
+        <w:textAlignment w:val="baseline"/>
+        <w:rPr>
+          <w:rFonts w:ascii="Times New Roman" w:eastAsia="Times New Roman" w:hAnsi="Times New Roman" w:cs="Times New Roman"/>
+          <w:sz w:val="28"/>
+          <w:szCs w:val="28"/>
+          <w:lang w:val="en-US" w:eastAsia="ru-RU"/>
+        </w:rPr>
+      </w:pPr>
+    </w:p>
+    <w:p>
+      <w:pPr>
+        <w:spacing w:after="0"/>
+        <w:ind w:firstLine="360"/>
+        <w:textAlignment w:val="baseline"/>
+        <w:rPr>
+          <w:rFonts w:ascii="Times New Roman" w:eastAsia="Times New Roman" w:hAnsi="Times New Roman" w:cs="Times New Roman"/>
+          <w:sz w:val="28"/>
+          <w:szCs w:val="28"/>
+          <w:lang w:val="en-US" w:eastAsia="ru-RU"/>
+        </w:rPr>
+      </w:pPr>
+    </w:p>
+    <w:p>
+      <w:pPr>
+        <w:spacing w:after="0"/>
+        <w:ind w:firstLine="360"/>
+        <w:textAlignment w:val="baseline"/>
+        <w:rPr>
+          <w:rFonts w:ascii="Times New Roman" w:eastAsia="Times New Roman" w:hAnsi="Times New Roman" w:cs="Times New Roman"/>
+          <w:sz w:val="28"/>
+          <w:szCs w:val="28"/>
+          <w:lang w:val="en-US" w:eastAsia="ru-RU"/>
+        </w:rPr>
+      </w:pPr>
+    </w:p>
+    <w:p>
+      <w:pPr>
+        <w:spacing w:after="0"/>
+        <w:ind w:firstLine="360"/>
+        <w:textAlignment w:val="baseline"/>
+        <w:rPr>
+          <w:rFonts w:ascii="Times New Roman" w:eastAsia="Times New Roman" w:hAnsi="Times New Roman" w:cs="Times New Roman"/>
+          <w:sz w:val="28"/>
+          <w:szCs w:val="28"/>
+          <w:lang w:val="en-US" w:eastAsia="ru-RU"/>
+        </w:rPr>
+      </w:pPr>
+    </w:p>
+    <w:p>
+      <w:pPr>
+        <w:pStyle w:val="a3"/>
+        <w:numPr>
+          <w:ilvl w:val="0"/>
+          <w:numId w:val="2"/>
+        </w:numPr>
+        <w:spacing w:after="0"/>
+        <w:textAlignment w:val="baseline"/>
+        <w:rPr>
+          <w:rFonts w:ascii="Times New Roman" w:eastAsia="Times New Roman" w:hAnsi="Times New Roman" w:cs="Times New Roman"/>
+          <w:sz w:val="28"/>
+          <w:szCs w:val="28"/>
+          <w:lang w:eastAsia="ru-RU"/>
+        </w:rPr>
+      </w:pPr>
+      <w:r>
+        <w:rPr>
+          <w:rFonts w:ascii="Times New Roman" w:eastAsia="Times New Roman" w:hAnsi="Times New Roman" w:cs="Times New Roman"/>
+          <w:sz w:val="28"/>
+          <w:szCs w:val="28"/>
+          <w:lang w:eastAsia="ru-RU"/>
+        </w:rPr>
+        <w:lastRenderedPageBreak/>
+        <w:t>Ссылка н</w:t>
+      </w:r>
+      <w:bookmarkStart w:id="0" w:name="_GoBack"/>
+      <w:bookmarkEnd w:id="0"/>
+      <w:r>
+        <w:rPr>
+          <w:rFonts w:ascii="Times New Roman" w:eastAsia="Times New Roman" w:hAnsi="Times New Roman" w:cs="Times New Roman"/>
+          <w:sz w:val="28"/>
+          <w:szCs w:val="28"/>
+          <w:lang w:eastAsia="ru-RU"/>
+        </w:rPr>
+        <w:t xml:space="preserve">а </w:t>
       </w:r>
       <w:proofErr w:type="spellStart"/>
       <w:r>
@@ -1214,7 +1389,7 @@
           <w:lang w:eastAsia="ru-RU"/>
         </w:rPr>
       </w:pPr>
-      <w:hyperlink r:id="rId8" w:history="1">
+      <w:hyperlink r:id="rId9" w:history="1">
         <w:r>
           <w:rPr>
             <w:rStyle w:val="a6"/>

</xml_diff>

<commit_message>
Fix type of columnt in DB physical model
</commit_message>
<xml_diff>
--- a/idef1x-methodology/docs/docs.docx
+++ b/idef1x-methodology/docs/docs.docx
@@ -14,8 +14,6 @@
           <w:lang w:eastAsia="ru-RU"/>
         </w:rPr>
       </w:pPr>
-      <w:bookmarkStart w:id="0" w:name="_GoBack"/>
-      <w:bookmarkEnd w:id="0"/>
       <w:r>
         <w:rPr>
           <w:rFonts w:ascii="Times New Roman" w:eastAsia="Times New Roman" w:hAnsi="Times New Roman" w:cs="Times New Roman"/>
@@ -555,6 +553,7 @@
               </w:rPr>
               <w:tab/>
             </w:r>
+            <w:proofErr w:type="gramStart"/>
             <w:r>
               <w:rPr>
                 <w:rFonts w:ascii="Times New Roman" w:eastAsia="Times New Roman" w:hAnsi="Times New Roman" w:cs="Times New Roman"/>
@@ -562,7 +561,17 @@
                 <w:szCs w:val="28"/>
                 <w:lang w:eastAsia="ru-RU"/>
               </w:rPr>
-              <w:t>Асс. Е. Е. Фадеева</w:t>
+              <w:t>Асс</w:t>
+            </w:r>
+            <w:proofErr w:type="gramEnd"/>
+            <w:r>
+              <w:rPr>
+                <w:rFonts w:ascii="Times New Roman" w:eastAsia="Times New Roman" w:hAnsi="Times New Roman" w:cs="Times New Roman"/>
+                <w:sz w:val="28"/>
+                <w:szCs w:val="28"/>
+                <w:lang w:eastAsia="ru-RU"/>
+              </w:rPr>
+              <w:t>. Е. Е. Фадеева</w:t>
             </w:r>
           </w:p>
         </w:tc>
@@ -711,7 +720,7 @@
           <wp:inline distT="0" distB="0" distL="0" distR="0">
             <wp:extent cx="9777730" cy="3669030"/>
             <wp:effectExtent l="0" t="0" r="0" b="7620"/>
-            <wp:docPr id="7" name="Рисунок 7"/>
+            <wp:docPr id="1" name="Рисунок 1"/>
             <wp:cNvGraphicFramePr>
               <a:graphicFrameLocks xmlns:a="http://schemas.openxmlformats.org/drawingml/2006/main" noChangeAspect="1"/>
             </wp:cNvGraphicFramePr>
@@ -962,9 +971,9 @@
         </w:rPr>
         <w:drawing>
           <wp:inline distT="0" distB="0" distL="0" distR="0">
-            <wp:extent cx="9777730" cy="3449955"/>
+            <wp:extent cx="9777730" cy="3608070"/>
             <wp:effectExtent l="0" t="0" r="0" b="0"/>
-            <wp:docPr id="8" name="Рисунок 8"/>
+            <wp:docPr id="2" name="Рисунок 2"/>
             <wp:cNvGraphicFramePr>
               <a:graphicFrameLocks xmlns:a="http://schemas.openxmlformats.org/drawingml/2006/main" noChangeAspect="1"/>
             </wp:cNvGraphicFramePr>
@@ -990,7 +999,7 @@
                   <pic:spPr>
                     <a:xfrm>
                       <a:off x="0" y="0"/>
-                      <a:ext cx="9777730" cy="3449955"/>
+                      <a:ext cx="9777730" cy="3608070"/>
                     </a:xfrm>
                     <a:prstGeom prst="rect">
                       <a:avLst/>
@@ -1054,6 +1063,8 @@
           <w:lang w:eastAsia="ru-RU"/>
         </w:rPr>
       </w:pPr>
+      <w:bookmarkStart w:id="0" w:name="_GoBack"/>
+      <w:bookmarkEnd w:id="0"/>
     </w:p>
     <w:p>
       <w:pPr>
@@ -1155,7 +1166,6 @@
           <w:szCs w:val="28"/>
           <w:lang w:eastAsia="ru-RU"/>
         </w:rPr>
-        <w:lastRenderedPageBreak/>
         <w:t>Сгенерированный отчёт.</w:t>
       </w:r>
     </w:p>
@@ -1335,9 +1345,19 @@
           <w:szCs w:val="28"/>
           <w:lang w:eastAsia="ru-RU"/>
         </w:rPr>
-        <w:lastRenderedPageBreak/>
-        <w:t>Ссылка на репозиторий</w:t>
+        <w:t xml:space="preserve">Ссылка на </w:t>
       </w:r>
+      <w:proofErr w:type="spellStart"/>
+      <w:r>
+        <w:rPr>
+          <w:rFonts w:ascii="Times New Roman" w:eastAsia="Times New Roman" w:hAnsi="Times New Roman" w:cs="Times New Roman"/>
+          <w:sz w:val="28"/>
+          <w:szCs w:val="28"/>
+          <w:lang w:eastAsia="ru-RU"/>
+        </w:rPr>
+        <w:t>репозиторий</w:t>
+      </w:r>
+      <w:proofErr w:type="spellEnd"/>
       <w:r>
         <w:rPr>
           <w:rFonts w:ascii="Times New Roman" w:eastAsia="Times New Roman" w:hAnsi="Times New Roman" w:cs="Times New Roman"/>
@@ -1390,6 +1410,7 @@
           </w:rPr>
           <w:t>://</w:t>
         </w:r>
+        <w:proofErr w:type="spellStart"/>
         <w:r>
           <w:rPr>
             <w:rStyle w:val="a6"/>
@@ -1400,6 +1421,7 @@
           </w:rPr>
           <w:t>github</w:t>
         </w:r>
+        <w:proofErr w:type="spellEnd"/>
         <w:r>
           <w:rPr>
             <w:rStyle w:val="a6"/>
@@ -1430,6 +1452,7 @@
           </w:rPr>
           <w:t>/</w:t>
         </w:r>
+        <w:proofErr w:type="spellStart"/>
         <w:r>
           <w:rPr>
             <w:rStyle w:val="a6"/>
@@ -1440,6 +1463,7 @@
           </w:rPr>
           <w:t>byRalovets</w:t>
         </w:r>
+        <w:proofErr w:type="spellEnd"/>
         <w:r>
           <w:rPr>
             <w:rStyle w:val="a6"/>
@@ -1550,6 +1574,7 @@
           </w:rPr>
           <w:t>/</w:t>
         </w:r>
+        <w:proofErr w:type="spellStart"/>
         <w:r>
           <w:rPr>
             <w:rStyle w:val="a6"/>
@@ -1560,6 +1585,7 @@
           </w:rPr>
           <w:t>idef</w:t>
         </w:r>
+        <w:proofErr w:type="spellEnd"/>
         <w:r>
           <w:rPr>
             <w:rStyle w:val="a6"/>

</xml_diff>